<commit_message>
New fields in recipe and remove clinic detail
</commit_message>
<xml_diff>
--- a/src/files/FormatoReceta.docx
+++ b/src/files/FormatoReceta.docx
@@ -2,7 +2,142 @@
 <file path=word/document.xml><?xml version="1.0" encoding="utf-8"?>
 <w:document xmlns:wpc="http://schemas.microsoft.com/office/word/2010/wordprocessingCanvas" xmlns:cx="http://schemas.microsoft.com/office/drawing/2014/chartex" xmlns:cx1="http://schemas.microsoft.com/office/drawing/2015/9/8/chartex" xmlns:cx2="http://schemas.microsoft.com/office/drawing/2015/10/21/chartex" xmlns:cx3="http://schemas.microsoft.com/office/drawing/2016/5/9/chartex" xmlns:cx4="http://schemas.microsoft.com/office/drawing/2016/5/10/chartex" xmlns:cx5="http://schemas.microsoft.com/office/drawing/2016/5/11/chartex" xmlns:cx6="http://schemas.microsoft.com/office/drawing/2016/5/12/chartex" xmlns:cx7="http://schemas.microsoft.com/office/drawing/2016/5/13/chartex" xmlns:cx8="http://schemas.microsoft.com/office/drawing/2016/5/14/chartex" xmlns:mc="http://schemas.openxmlformats.org/markup-compatibility/2006" xmlns:aink="http://schemas.microsoft.com/office/drawing/2016/ink" xmlns:am3d="http://schemas.microsoft.com/office/drawing/2017/model3d" xmlns:o="urn:schemas-microsoft-com:office:office" xmlns:oel="http://schemas.microsoft.com/office/2019/extlst" xmlns:r="http://schemas.openxmlformats.org/officeDocument/2006/relationships" xmlns:m="http://schemas.openxmlformats.org/officeDocument/2006/math" xmlns:v="urn:schemas-microsoft-com:vml" xmlns:wp14="http://schemas.microsoft.com/office/word/2010/wordprocessingDrawing" xmlns:wp="http://schemas.openxmlformats.org/drawingml/2006/wordprocessingDrawing" xmlns:w10="urn:schemas-microsoft-com:office:word" xmlns:w="http://schemas.openxmlformats.org/wordprocessingml/2006/main" xmlns:w14="http://schemas.microsoft.com/office/word/2010/wordml" xmlns:w15="http://schemas.microsoft.com/office/word/2012/wordml" xmlns:w16cex="http://schemas.microsoft.com/office/word/2018/wordml/cex" xmlns:w16cid="http://schemas.microsoft.com/office/word/2016/wordml/cid" xmlns:w16="http://schemas.microsoft.com/office/word/2018/wordml" xmlns:w16sdtdh="http://schemas.microsoft.com/office/word/2020/wordml/sdtdatahash" xmlns:w16se="http://schemas.microsoft.com/office/word/2015/wordml/symex" xmlns:wpg="http://schemas.microsoft.com/office/word/2010/wordprocessingGroup" xmlns:wpi="http://schemas.microsoft.com/office/word/2010/wordprocessingInk" xmlns:wne="http://schemas.microsoft.com/office/word/2006/wordml" xmlns:wps="http://schemas.microsoft.com/office/word/2010/wordprocessingShape" mc:Ignorable="w14 w15 w16se w16cid w16 w16cex w16sdtdh wp14">
   <w:body>
-    <w:p/>
+    <w:p>
+      <w:r>
+        <w:rPr>
+          <w:noProof/>
+        </w:rPr>
+        <w:drawing>
+          <wp:anchor distT="0" distB="0" distL="114300" distR="114300" simplePos="0" relativeHeight="251663360" behindDoc="0" locked="0" layoutInCell="1" allowOverlap="1" wp14:anchorId="569A6046" wp14:editId="20E8BECA">
+            <wp:simplePos x="0" y="0"/>
+            <wp:positionH relativeFrom="column">
+              <wp:posOffset>6251575</wp:posOffset>
+            </wp:positionH>
+            <wp:positionV relativeFrom="paragraph">
+              <wp:posOffset>-435610</wp:posOffset>
+            </wp:positionV>
+            <wp:extent cx="652780" cy="419100"/>
+            <wp:effectExtent l="0" t="0" r="0" b="0"/>
+            <wp:wrapNone/>
+            <wp:docPr id="31358541" name="Imagen 2"/>
+            <wp:cNvGraphicFramePr>
+              <a:graphicFrameLocks xmlns:a="http://schemas.openxmlformats.org/drawingml/2006/main" noChangeAspect="1"/>
+            </wp:cNvGraphicFramePr>
+            <a:graphic xmlns:a="http://schemas.openxmlformats.org/drawingml/2006/main">
+              <a:graphicData uri="http://schemas.openxmlformats.org/drawingml/2006/picture">
+                <pic:pic xmlns:pic="http://schemas.openxmlformats.org/drawingml/2006/picture">
+                  <pic:nvPicPr>
+                    <pic:cNvPr id="0" name="Picture 4"/>
+                    <pic:cNvPicPr>
+                      <a:picLocks noChangeAspect="1" noChangeArrowheads="1"/>
+                    </pic:cNvPicPr>
+                  </pic:nvPicPr>
+                  <pic:blipFill>
+                    <a:blip r:embed="rId7" cstate="print">
+                      <a:extLst>
+                        <a:ext uri="{28A0092B-C50C-407E-A947-70E740481C1C}">
+                          <a14:useLocalDpi xmlns:a14="http://schemas.microsoft.com/office/drawing/2010/main" val="0"/>
+                        </a:ext>
+                      </a:extLst>
+                    </a:blip>
+                    <a:srcRect/>
+                    <a:stretch>
+                      <a:fillRect/>
+                    </a:stretch>
+                  </pic:blipFill>
+                  <pic:spPr bwMode="auto">
+                    <a:xfrm>
+                      <a:off x="0" y="0"/>
+                      <a:ext cx="652780" cy="419100"/>
+                    </a:xfrm>
+                    <a:prstGeom prst="rect">
+                      <a:avLst/>
+                    </a:prstGeom>
+                    <a:noFill/>
+                    <a:ln>
+                      <a:noFill/>
+                    </a:ln>
+                  </pic:spPr>
+                </pic:pic>
+              </a:graphicData>
+            </a:graphic>
+            <wp14:sizeRelH relativeFrom="page">
+              <wp14:pctWidth>0</wp14:pctWidth>
+            </wp14:sizeRelH>
+            <wp14:sizeRelV relativeFrom="page">
+              <wp14:pctHeight>0</wp14:pctHeight>
+            </wp14:sizeRelV>
+          </wp:anchor>
+        </w:drawing>
+      </w:r>
+      <w:r>
+        <w:rPr>
+          <w:noProof/>
+        </w:rPr>
+        <w:drawing>
+          <wp:anchor distT="0" distB="0" distL="114300" distR="114300" simplePos="0" relativeHeight="251662336" behindDoc="0" locked="0" layoutInCell="1" allowOverlap="1" wp14:anchorId="6E1A6926" wp14:editId="024EB7AB">
+            <wp:simplePos x="0" y="0"/>
+            <wp:positionH relativeFrom="margin">
+              <wp:posOffset>28575</wp:posOffset>
+            </wp:positionH>
+            <wp:positionV relativeFrom="paragraph">
+              <wp:posOffset>-531495</wp:posOffset>
+            </wp:positionV>
+            <wp:extent cx="347043" cy="600075"/>
+            <wp:effectExtent l="0" t="0" r="0" b="0"/>
+            <wp:wrapNone/>
+            <wp:docPr id="1131836928" name="Imagen 1" descr="Dibujo de una persona&#10;&#10;Descripción generada automáticamente con confianza baja"/>
+            <wp:cNvGraphicFramePr>
+              <a:graphicFrameLocks xmlns:a="http://schemas.openxmlformats.org/drawingml/2006/main" noChangeAspect="1"/>
+            </wp:cNvGraphicFramePr>
+            <a:graphic xmlns:a="http://schemas.openxmlformats.org/drawingml/2006/main">
+              <a:graphicData uri="http://schemas.openxmlformats.org/drawingml/2006/picture">
+                <pic:pic xmlns:pic="http://schemas.openxmlformats.org/drawingml/2006/picture">
+                  <pic:nvPicPr>
+                    <pic:cNvPr id="1131836928" name="Imagen 1" descr="Dibujo de una persona&#10;&#10;Descripción generada automáticamente con confianza baja"/>
+                    <pic:cNvPicPr>
+                      <a:picLocks noChangeAspect="1" noChangeArrowheads="1"/>
+                    </pic:cNvPicPr>
+                  </pic:nvPicPr>
+                  <pic:blipFill>
+                    <a:blip r:embed="rId8" cstate="print">
+                      <a:extLst>
+                        <a:ext uri="{28A0092B-C50C-407E-A947-70E740481C1C}">
+                          <a14:useLocalDpi xmlns:a14="http://schemas.microsoft.com/office/drawing/2010/main" val="0"/>
+                        </a:ext>
+                      </a:extLst>
+                    </a:blip>
+                    <a:srcRect/>
+                    <a:stretch>
+                      <a:fillRect/>
+                    </a:stretch>
+                  </pic:blipFill>
+                  <pic:spPr bwMode="auto">
+                    <a:xfrm>
+                      <a:off x="0" y="0"/>
+                      <a:ext cx="347043" cy="600075"/>
+                    </a:xfrm>
+                    <a:prstGeom prst="rect">
+                      <a:avLst/>
+                    </a:prstGeom>
+                    <a:noFill/>
+                    <a:ln>
+                      <a:noFill/>
+                    </a:ln>
+                  </pic:spPr>
+                </pic:pic>
+              </a:graphicData>
+            </a:graphic>
+            <wp14:sizeRelH relativeFrom="page">
+              <wp14:pctWidth>0</wp14:pctWidth>
+            </wp14:sizeRelH>
+            <wp14:sizeRelV relativeFrom="page">
+              <wp14:pctHeight>0</wp14:pctHeight>
+            </wp14:sizeRelV>
+          </wp:anchor>
+        </w:drawing>
+      </w:r>
+    </w:p>
     <w:p>
       <w:pPr>
         <w:tabs>
@@ -719,6 +854,9 @@
         <w:gridCol w:w="6259"/>
       </w:tblGrid>
       <w:tr>
+        <w:trPr>
+          <w:trHeight w:val="189"/>
+        </w:trPr>
         <w:tc>
           <w:tcPr>
             <w:tcW w:w="4531" w:type="dxa"/>
@@ -730,8 +868,8 @@
               </w:tabs>
               <w:rPr>
                 <w:rFonts w:ascii="Arial" w:hAnsi="Arial" w:cs="Arial"/>
-                <w:sz w:val="24"/>
-                <w:szCs w:val="24"/>
+                <w:sz w:val="20"/>
+                <w:szCs w:val="20"/>
               </w:rPr>
             </w:pPr>
             <w:r>
@@ -739,60 +877,104 @@
                 <w:rFonts w:ascii="Arial" w:hAnsi="Arial" w:cs="Arial"/>
                 <w:b/>
                 <w:bCs/>
-                <w:sz w:val="24"/>
-                <w:szCs w:val="24"/>
-              </w:rPr>
-              <w:t>Diagnóstico:</w:t>
-            </w:r>
-            <w:r>
-              <w:rPr>
-                <w:rFonts w:ascii="Arial" w:hAnsi="Arial" w:cs="Arial"/>
-                <w:sz w:val="24"/>
-                <w:szCs w:val="24"/>
-              </w:rPr>
-              <w:t xml:space="preserve"> [</w:t>
-            </w:r>
-            <w:proofErr w:type="spellStart"/>
-            <w:r>
-              <w:rPr>
-                <w:rFonts w:ascii="Arial" w:hAnsi="Arial" w:cs="Arial"/>
-                <w:sz w:val="24"/>
-                <w:szCs w:val="24"/>
-              </w:rPr>
-              <w:t>Motivo_consulta</w:t>
-            </w:r>
-            <w:proofErr w:type="spellEnd"/>
-            <w:r>
-              <w:rPr>
-                <w:rFonts w:ascii="Arial" w:hAnsi="Arial" w:cs="Arial"/>
-                <w:sz w:val="24"/>
-                <w:szCs w:val="24"/>
-              </w:rPr>
-              <w:t>]</w:t>
-            </w:r>
-          </w:p>
-          <w:p>
-            <w:pPr>
-              <w:tabs>
-                <w:tab w:val="right" w:pos="10800"/>
-              </w:tabs>
+                <w:sz w:val="20"/>
+                <w:szCs w:val="20"/>
+              </w:rPr>
+              <w:t>Peso</w:t>
+            </w:r>
+            <w:r>
               <w:rPr>
                 <w:rFonts w:ascii="Arial" w:hAnsi="Arial" w:cs="Arial"/>
                 <w:b/>
                 <w:bCs/>
-                <w:sz w:val="24"/>
-                <w:szCs w:val="24"/>
-              </w:rPr>
-            </w:pPr>
+                <w:sz w:val="20"/>
+                <w:szCs w:val="20"/>
+              </w:rPr>
+              <w:t>:</w:t>
+            </w:r>
+            <w:r>
+              <w:rPr>
+                <w:rFonts w:ascii="Arial" w:hAnsi="Arial" w:cs="Arial"/>
+                <w:sz w:val="20"/>
+                <w:szCs w:val="20"/>
+              </w:rPr>
+              <w:t xml:space="preserve"> [</w:t>
+            </w:r>
+            <w:r>
+              <w:rPr>
+                <w:rFonts w:ascii="Arial" w:hAnsi="Arial" w:cs="Arial"/>
+                <w:sz w:val="20"/>
+                <w:szCs w:val="20"/>
+              </w:rPr>
+              <w:t>Peso</w:t>
+            </w:r>
+            <w:r>
+              <w:rPr>
+                <w:rFonts w:ascii="Arial" w:hAnsi="Arial" w:cs="Arial"/>
+                <w:sz w:val="20"/>
+                <w:szCs w:val="20"/>
+              </w:rPr>
+              <w:t>]</w:t>
+            </w:r>
+            <w:r>
+              <w:rPr>
+                <w:rFonts w:ascii="Arial" w:hAnsi="Arial" w:cs="Arial"/>
+                <w:sz w:val="20"/>
+                <w:szCs w:val="20"/>
+              </w:rPr>
+              <w:t xml:space="preserve"> K</w:t>
+            </w:r>
+            <w:r>
+              <w:rPr>
+                <w:rFonts w:ascii="Arial" w:hAnsi="Arial" w:cs="Arial"/>
+                <w:sz w:val="20"/>
+                <w:szCs w:val="20"/>
+              </w:rPr>
+              <w:t xml:space="preserve">g  </w:t>
+            </w:r>
+            <w:r>
+              <w:rPr>
+                <w:rFonts w:ascii="Arial" w:hAnsi="Arial" w:cs="Arial"/>
+                <w:sz w:val="20"/>
+                <w:szCs w:val="20"/>
+              </w:rPr>
+              <w:t xml:space="preserve">      </w:t>
+            </w:r>
             <w:r>
               <w:rPr>
                 <w:rFonts w:ascii="Arial" w:hAnsi="Arial" w:cs="Arial"/>
                 <w:b/>
                 <w:bCs/>
-                <w:sz w:val="24"/>
-                <w:szCs w:val="24"/>
-              </w:rPr>
-              <w:t xml:space="preserve">Síntomas </w:t>
+                <w:sz w:val="20"/>
+                <w:szCs w:val="20"/>
+              </w:rPr>
+              <w:t>Talla</w:t>
+            </w:r>
+            <w:r>
+              <w:rPr>
+                <w:rFonts w:ascii="Arial" w:hAnsi="Arial" w:cs="Arial"/>
+                <w:b/>
+                <w:bCs/>
+                <w:sz w:val="20"/>
+                <w:szCs w:val="20"/>
+              </w:rPr>
+              <w:t>:</w:t>
+            </w:r>
+            <w:r>
+              <w:rPr>
+                <w:rFonts w:ascii="Arial" w:hAnsi="Arial" w:cs="Arial"/>
+                <w:sz w:val="20"/>
+                <w:szCs w:val="20"/>
+              </w:rPr>
+              <w:t xml:space="preserve"> [Estatura]</w:t>
+            </w:r>
+            <w:r>
+              <w:rPr>
+                <w:rFonts w:ascii="Arial" w:hAnsi="Arial" w:cs="Arial"/>
+                <w:sz w:val="20"/>
+                <w:szCs w:val="20"/>
+              </w:rPr>
+              <w:t xml:space="preserve"> cm</w:t>
             </w:r>
           </w:p>
           <w:p>
@@ -802,15 +984,28 @@
               </w:tabs>
               <w:rPr>
                 <w:rFonts w:ascii="Arial" w:hAnsi="Arial" w:cs="Arial"/>
-                <w:sz w:val="24"/>
-                <w:szCs w:val="24"/>
-              </w:rPr>
-            </w:pPr>
-            <w:r>
-              <w:rPr>
-                <w:rFonts w:ascii="Arial" w:hAnsi="Arial" w:cs="Arial"/>
-                <w:sz w:val="24"/>
-                <w:szCs w:val="24"/>
+                <w:sz w:val="20"/>
+                <w:szCs w:val="20"/>
+                <w:lang w:val="en-US"/>
+              </w:rPr>
+            </w:pPr>
+            <w:r>
+              <w:rPr>
+                <w:rFonts w:ascii="Arial" w:hAnsi="Arial" w:cs="Arial"/>
+                <w:b/>
+                <w:bCs/>
+                <w:sz w:val="20"/>
+                <w:szCs w:val="20"/>
+                <w:lang w:val="en-US"/>
+              </w:rPr>
+              <w:t xml:space="preserve">T.A. </w:t>
+            </w:r>
+            <w:r>
+              <w:rPr>
+                <w:rFonts w:ascii="Arial" w:hAnsi="Arial" w:cs="Arial"/>
+                <w:sz w:val="20"/>
+                <w:szCs w:val="20"/>
+                <w:lang w:val="en-US"/>
               </w:rPr>
               <w:t>[</w:t>
             </w:r>
@@ -818,17 +1013,259 @@
             <w:r>
               <w:rPr>
                 <w:rFonts w:ascii="Arial" w:hAnsi="Arial" w:cs="Arial"/>
-                <w:sz w:val="24"/>
-                <w:szCs w:val="24"/>
-              </w:rPr>
-              <w:t>Sintomas</w:t>
+                <w:sz w:val="20"/>
+                <w:szCs w:val="20"/>
+                <w:lang w:val="en-US"/>
+              </w:rPr>
+              <w:t>Presion</w:t>
             </w:r>
             <w:proofErr w:type="spellEnd"/>
             <w:r>
               <w:rPr>
                 <w:rFonts w:ascii="Arial" w:hAnsi="Arial" w:cs="Arial"/>
-                <w:sz w:val="24"/>
-                <w:szCs w:val="24"/>
+                <w:sz w:val="20"/>
+                <w:szCs w:val="20"/>
+                <w:lang w:val="en-US"/>
+              </w:rPr>
+              <w:t xml:space="preserve">] mm/Hg  </w:t>
+            </w:r>
+            <w:r>
+              <w:rPr>
+                <w:rFonts w:ascii="Arial" w:hAnsi="Arial" w:cs="Arial"/>
+                <w:b/>
+                <w:bCs/>
+                <w:sz w:val="20"/>
+                <w:szCs w:val="20"/>
+                <w:lang w:val="en-US"/>
+              </w:rPr>
+              <w:t>F.C.</w:t>
+            </w:r>
+            <w:r>
+              <w:rPr>
+                <w:rFonts w:ascii="Arial" w:hAnsi="Arial" w:cs="Arial"/>
+                <w:sz w:val="20"/>
+                <w:szCs w:val="20"/>
+                <w:lang w:val="en-US"/>
+              </w:rPr>
+              <w:t xml:space="preserve">: [Cardio] </w:t>
+            </w:r>
+            <w:proofErr w:type="spellStart"/>
+            <w:r>
+              <w:rPr>
+                <w:rFonts w:ascii="Arial" w:hAnsi="Arial" w:cs="Arial"/>
+                <w:sz w:val="20"/>
+                <w:szCs w:val="20"/>
+                <w:lang w:val="en-US"/>
+              </w:rPr>
+              <w:t>xmin</w:t>
+            </w:r>
+            <w:proofErr w:type="spellEnd"/>
+          </w:p>
+          <w:p>
+            <w:pPr>
+              <w:tabs>
+                <w:tab w:val="right" w:pos="10800"/>
+              </w:tabs>
+              <w:rPr>
+                <w:rFonts w:ascii="Arial" w:hAnsi="Arial" w:cs="Arial"/>
+                <w:sz w:val="20"/>
+                <w:szCs w:val="20"/>
+              </w:rPr>
+            </w:pPr>
+            <w:r>
+              <w:rPr>
+                <w:rFonts w:ascii="Arial" w:hAnsi="Arial" w:cs="Arial"/>
+                <w:b/>
+                <w:bCs/>
+                <w:sz w:val="20"/>
+                <w:szCs w:val="20"/>
+              </w:rPr>
+              <w:t xml:space="preserve">F.R. </w:t>
+            </w:r>
+            <w:r>
+              <w:rPr>
+                <w:rFonts w:ascii="Arial" w:hAnsi="Arial" w:cs="Arial"/>
+                <w:sz w:val="20"/>
+                <w:szCs w:val="20"/>
+              </w:rPr>
+              <w:t xml:space="preserve">[Respira] </w:t>
+            </w:r>
+            <w:proofErr w:type="spellStart"/>
+            <w:r>
+              <w:rPr>
+                <w:rFonts w:ascii="Arial" w:hAnsi="Arial" w:cs="Arial"/>
+                <w:sz w:val="20"/>
+                <w:szCs w:val="20"/>
+              </w:rPr>
+              <w:t>xmin</w:t>
+            </w:r>
+            <w:proofErr w:type="spellEnd"/>
+            <w:r>
+              <w:rPr>
+                <w:rFonts w:ascii="Arial" w:hAnsi="Arial" w:cs="Arial"/>
+                <w:sz w:val="20"/>
+                <w:szCs w:val="20"/>
+              </w:rPr>
+              <w:t xml:space="preserve">     </w:t>
+            </w:r>
+            <w:r>
+              <w:rPr>
+                <w:rFonts w:ascii="Arial" w:hAnsi="Arial" w:cs="Arial"/>
+                <w:b/>
+                <w:bCs/>
+                <w:sz w:val="20"/>
+                <w:szCs w:val="20"/>
+              </w:rPr>
+              <w:t>IMC</w:t>
+            </w:r>
+            <w:r>
+              <w:rPr>
+                <w:rFonts w:ascii="Arial" w:hAnsi="Arial" w:cs="Arial"/>
+                <w:sz w:val="20"/>
+                <w:szCs w:val="20"/>
+              </w:rPr>
+              <w:t>: [</w:t>
+            </w:r>
+            <w:proofErr w:type="spellStart"/>
+            <w:r>
+              <w:rPr>
+                <w:rFonts w:ascii="Arial" w:hAnsi="Arial" w:cs="Arial"/>
+                <w:sz w:val="20"/>
+                <w:szCs w:val="20"/>
+              </w:rPr>
+              <w:t>masaC</w:t>
+            </w:r>
+            <w:proofErr w:type="spellEnd"/>
+            <w:r>
+              <w:rPr>
+                <w:rFonts w:ascii="Arial" w:hAnsi="Arial" w:cs="Arial"/>
+                <w:sz w:val="20"/>
+                <w:szCs w:val="20"/>
+              </w:rPr>
+              <w:t>] Kg/m</w:t>
+            </w:r>
+            <w:r>
+              <w:rPr>
+                <w:rFonts w:ascii="Arial" w:hAnsi="Arial" w:cs="Arial"/>
+                <w:sz w:val="20"/>
+                <w:szCs w:val="20"/>
+                <w:vertAlign w:val="superscript"/>
+              </w:rPr>
+              <w:t>2</w:t>
+            </w:r>
+          </w:p>
+          <w:p>
+            <w:pPr>
+              <w:tabs>
+                <w:tab w:val="right" w:pos="10800"/>
+              </w:tabs>
+              <w:rPr>
+                <w:rFonts w:ascii="Arial" w:hAnsi="Arial" w:cs="Arial"/>
+                <w:sz w:val="20"/>
+                <w:szCs w:val="20"/>
+              </w:rPr>
+            </w:pPr>
+            <w:r>
+              <w:rPr>
+                <w:rFonts w:ascii="Arial" w:hAnsi="Arial" w:cs="Arial"/>
+                <w:b/>
+                <w:bCs/>
+                <w:sz w:val="20"/>
+                <w:szCs w:val="20"/>
+              </w:rPr>
+              <w:t xml:space="preserve">Temperatura: </w:t>
+            </w:r>
+            <w:r>
+              <w:rPr>
+                <w:rFonts w:ascii="Arial" w:hAnsi="Arial" w:cs="Arial"/>
+                <w:sz w:val="20"/>
+                <w:szCs w:val="20"/>
+              </w:rPr>
+              <w:t>[</w:t>
+            </w:r>
+            <w:proofErr w:type="spellStart"/>
+            <w:r>
+              <w:rPr>
+                <w:rFonts w:ascii="Arial" w:hAnsi="Arial" w:cs="Arial"/>
+                <w:sz w:val="20"/>
+                <w:szCs w:val="20"/>
+              </w:rPr>
+              <w:t>temp</w:t>
+            </w:r>
+            <w:proofErr w:type="spellEnd"/>
+            <w:r>
+              <w:rPr>
+                <w:rFonts w:ascii="Arial" w:hAnsi="Arial" w:cs="Arial"/>
+                <w:sz w:val="20"/>
+                <w:szCs w:val="20"/>
+              </w:rPr>
+              <w:t>] ⁰C</w:t>
+            </w:r>
+          </w:p>
+          <w:p>
+            <w:pPr>
+              <w:tabs>
+                <w:tab w:val="right" w:pos="10800"/>
+              </w:tabs>
+              <w:rPr>
+                <w:rFonts w:ascii="Arial" w:hAnsi="Arial" w:cs="Arial"/>
+                <w:b/>
+                <w:bCs/>
+                <w:sz w:val="20"/>
+                <w:szCs w:val="20"/>
+              </w:rPr>
+            </w:pPr>
+            <w:r>
+              <w:rPr>
+                <w:rFonts w:ascii="Arial" w:hAnsi="Arial" w:cs="Arial"/>
+                <w:b/>
+                <w:bCs/>
+                <w:sz w:val="20"/>
+                <w:szCs w:val="20"/>
+              </w:rPr>
+              <w:t>Alergias</w:t>
+            </w:r>
+            <w:r>
+              <w:rPr>
+                <w:rFonts w:ascii="Arial" w:hAnsi="Arial" w:cs="Arial"/>
+                <w:b/>
+                <w:bCs/>
+                <w:sz w:val="20"/>
+                <w:szCs w:val="20"/>
+              </w:rPr>
+              <w:t>:</w:t>
+            </w:r>
+            <w:r>
+              <w:rPr>
+                <w:rFonts w:ascii="Arial" w:hAnsi="Arial" w:cs="Arial"/>
+                <w:b/>
+                <w:bCs/>
+                <w:sz w:val="20"/>
+                <w:szCs w:val="20"/>
+              </w:rPr>
+              <w:t xml:space="preserve"> </w:t>
+            </w:r>
+            <w:r>
+              <w:rPr>
+                <w:rFonts w:ascii="Arial" w:hAnsi="Arial" w:cs="Arial"/>
+                <w:sz w:val="20"/>
+                <w:szCs w:val="20"/>
+              </w:rPr>
+              <w:t>[</w:t>
+            </w:r>
+            <w:r>
+              <w:rPr>
+                <w:rFonts w:ascii="Arial" w:hAnsi="Arial" w:cs="Arial"/>
+                <w:sz w:val="20"/>
+                <w:szCs w:val="20"/>
+              </w:rPr>
+              <w:t>alergias</w:t>
+            </w:r>
+            <w:r>
+              <w:rPr>
+                <w:rFonts w:ascii="Arial" w:hAnsi="Arial" w:cs="Arial"/>
+                <w:sz w:val="20"/>
+                <w:szCs w:val="20"/>
               </w:rPr>
               <w:t>]</w:t>
             </w:r>
@@ -847,8 +1284,6 @@
                 <w:rFonts w:ascii="Arial" w:hAnsi="Arial" w:cs="Arial"/>
                 <w:b/>
                 <w:bCs/>
-                <w:sz w:val="24"/>
-                <w:szCs w:val="24"/>
               </w:rPr>
             </w:pPr>
             <w:r>
@@ -856,8 +1291,6 @@
                 <w:rFonts w:ascii="Arial" w:hAnsi="Arial" w:cs="Arial"/>
                 <w:b/>
                 <w:bCs/>
-                <w:sz w:val="24"/>
-                <w:szCs w:val="24"/>
               </w:rPr>
               <w:t xml:space="preserve">Indicaciones </w:t>
             </w:r>
@@ -866,8 +1299,6 @@
                 <w:rFonts w:ascii="Arial" w:hAnsi="Arial" w:cs="Arial"/>
                 <w:b/>
                 <w:bCs/>
-                <w:sz w:val="24"/>
-                <w:szCs w:val="24"/>
               </w:rPr>
               <w:t>Adicionales</w:t>
             </w:r>
@@ -879,15 +1310,13 @@
               </w:tabs>
               <w:rPr>
                 <w:rFonts w:ascii="Arial" w:hAnsi="Arial" w:cs="Arial"/>
-                <w:sz w:val="24"/>
-                <w:szCs w:val="24"/>
-              </w:rPr>
-            </w:pPr>
-            <w:r>
-              <w:rPr>
-                <w:rFonts w:ascii="Arial" w:hAnsi="Arial" w:cs="Arial"/>
-                <w:sz w:val="24"/>
-                <w:szCs w:val="24"/>
+                <w:sz w:val="20"/>
+                <w:szCs w:val="20"/>
+              </w:rPr>
+            </w:pPr>
+            <w:r>
+              <w:rPr>
+                <w:rFonts w:ascii="Arial" w:hAnsi="Arial" w:cs="Arial"/>
               </w:rPr>
               <w:t>[Indicaciones]</w:t>
             </w:r>
@@ -895,18 +1324,6 @@
         </w:tc>
       </w:tr>
     </w:tbl>
-    <w:p>
-      <w:pPr>
-        <w:tabs>
-          <w:tab w:val="right" w:pos="10800"/>
-        </w:tabs>
-        <w:rPr>
-          <w:rFonts w:ascii="Arial" w:hAnsi="Arial" w:cs="Arial"/>
-          <w:sz w:val="24"/>
-          <w:szCs w:val="24"/>
-        </w:rPr>
-      </w:pPr>
-    </w:p>
     <w:p>
       <w:pPr>
         <w:tabs>
@@ -1166,15 +1583,7 @@
                 <w:sz w:val="20"/>
                 <w:szCs w:val="20"/>
               </w:rPr>
-              <w:t>Instrucciones</w:t>
-            </w:r>
-            <w:r>
-              <w:rPr>
-                <w:rFonts w:ascii="Arial" w:hAnsi="Arial" w:cs="Arial"/>
-                <w:sz w:val="20"/>
-                <w:szCs w:val="20"/>
-              </w:rPr>
-              <w:t>1</w:t>
+              <w:t>Instrucciones1</w:t>
             </w:r>
             <w:r>
               <w:rPr>
@@ -1183,6 +1592,9 @@
                 <w:szCs w:val="20"/>
               </w:rPr>
               <w:t>]</w:t>
+            </w:r>
+            <w:r>
+              <w:t xml:space="preserve"> </w:t>
             </w:r>
           </w:p>
         </w:tc>
@@ -1260,15 +1672,7 @@
                 <w:sz w:val="20"/>
                 <w:szCs w:val="20"/>
               </w:rPr>
-              <w:t>Instrucciones</w:t>
-            </w:r>
-            <w:r>
-              <w:rPr>
-                <w:rFonts w:ascii="Arial" w:hAnsi="Arial" w:cs="Arial"/>
-                <w:sz w:val="20"/>
-                <w:szCs w:val="20"/>
-              </w:rPr>
-              <w:t>2</w:t>
+              <w:t>Instrucciones2</w:t>
             </w:r>
             <w:r>
               <w:rPr>
@@ -1354,15 +1758,7 @@
                 <w:sz w:val="20"/>
                 <w:szCs w:val="20"/>
               </w:rPr>
-              <w:t>Instrucciones</w:t>
-            </w:r>
-            <w:r>
-              <w:rPr>
-                <w:rFonts w:ascii="Arial" w:hAnsi="Arial" w:cs="Arial"/>
-                <w:sz w:val="20"/>
-                <w:szCs w:val="20"/>
-              </w:rPr>
-              <w:t>3</w:t>
+              <w:t>Instrucciones3</w:t>
             </w:r>
             <w:r>
               <w:rPr>
@@ -1448,15 +1844,7 @@
                 <w:sz w:val="20"/>
                 <w:szCs w:val="20"/>
               </w:rPr>
-              <w:t>Instrucciones</w:t>
-            </w:r>
-            <w:r>
-              <w:rPr>
-                <w:rFonts w:ascii="Arial" w:hAnsi="Arial" w:cs="Arial"/>
-                <w:sz w:val="20"/>
-                <w:szCs w:val="20"/>
-              </w:rPr>
-              <w:t>4</w:t>
+              <w:t>Instrucciones4</w:t>
             </w:r>
             <w:r>
               <w:rPr>
@@ -1542,15 +1930,7 @@
                 <w:sz w:val="20"/>
                 <w:szCs w:val="20"/>
               </w:rPr>
-              <w:t>Instrucciones</w:t>
-            </w:r>
-            <w:r>
-              <w:rPr>
-                <w:rFonts w:ascii="Arial" w:hAnsi="Arial" w:cs="Arial"/>
-                <w:sz w:val="20"/>
-                <w:szCs w:val="20"/>
-              </w:rPr>
-              <w:t>5</w:t>
+              <w:t>Instrucciones5</w:t>
             </w:r>
             <w:r>
               <w:rPr>
@@ -1636,15 +2016,7 @@
                 <w:sz w:val="20"/>
                 <w:szCs w:val="20"/>
               </w:rPr>
-              <w:t>Instrucciones</w:t>
-            </w:r>
-            <w:r>
-              <w:rPr>
-                <w:rFonts w:ascii="Arial" w:hAnsi="Arial" w:cs="Arial"/>
-                <w:sz w:val="20"/>
-                <w:szCs w:val="20"/>
-              </w:rPr>
-              <w:t>6</w:t>
+              <w:t>Instrucciones6</w:t>
             </w:r>
             <w:r>
               <w:rPr>
@@ -1730,15 +2102,7 @@
                 <w:sz w:val="20"/>
                 <w:szCs w:val="20"/>
               </w:rPr>
-              <w:t>Instrucciones</w:t>
-            </w:r>
-            <w:r>
-              <w:rPr>
-                <w:rFonts w:ascii="Arial" w:hAnsi="Arial" w:cs="Arial"/>
-                <w:sz w:val="20"/>
-                <w:szCs w:val="20"/>
-              </w:rPr>
-              <w:t>7</w:t>
+              <w:t>Instrucciones7</w:t>
             </w:r>
             <w:r>
               <w:rPr>
@@ -1824,15 +2188,7 @@
                 <w:sz w:val="20"/>
                 <w:szCs w:val="20"/>
               </w:rPr>
-              <w:t>Instrucciones</w:t>
-            </w:r>
-            <w:r>
-              <w:rPr>
-                <w:rFonts w:ascii="Arial" w:hAnsi="Arial" w:cs="Arial"/>
-                <w:sz w:val="20"/>
-                <w:szCs w:val="20"/>
-              </w:rPr>
-              <w:t>8</w:t>
+              <w:t>Instrucciones8</w:t>
             </w:r>
             <w:r>
               <w:rPr>
@@ -1918,15 +2274,7 @@
                 <w:sz w:val="20"/>
                 <w:szCs w:val="20"/>
               </w:rPr>
-              <w:t>Instrucciones</w:t>
-            </w:r>
-            <w:r>
-              <w:rPr>
-                <w:rFonts w:ascii="Arial" w:hAnsi="Arial" w:cs="Arial"/>
-                <w:sz w:val="20"/>
-                <w:szCs w:val="20"/>
-              </w:rPr>
-              <w:t>9</w:t>
+              <w:t>Instrucciones9</w:t>
             </w:r>
             <w:r>
               <w:rPr>
@@ -2012,15 +2360,7 @@
                 <w:sz w:val="20"/>
                 <w:szCs w:val="20"/>
               </w:rPr>
-              <w:t>Instrucciones</w:t>
-            </w:r>
-            <w:r>
-              <w:rPr>
-                <w:rFonts w:ascii="Arial" w:hAnsi="Arial" w:cs="Arial"/>
-                <w:sz w:val="20"/>
-                <w:szCs w:val="20"/>
-              </w:rPr>
-              <w:t>10</w:t>
+              <w:t>Instrucciones10</w:t>
             </w:r>
             <w:r>
               <w:rPr>
@@ -2106,15 +2446,7 @@
                 <w:sz w:val="20"/>
                 <w:szCs w:val="20"/>
               </w:rPr>
-              <w:t>Instrucciones</w:t>
-            </w:r>
-            <w:r>
-              <w:rPr>
-                <w:rFonts w:ascii="Arial" w:hAnsi="Arial" w:cs="Arial"/>
-                <w:sz w:val="20"/>
-                <w:szCs w:val="20"/>
-              </w:rPr>
-              <w:t>11</w:t>
+              <w:t>Instrucciones11</w:t>
             </w:r>
             <w:r>
               <w:rPr>
@@ -2200,15 +2532,7 @@
                 <w:sz w:val="20"/>
                 <w:szCs w:val="20"/>
               </w:rPr>
-              <w:t>Instrucciones</w:t>
-            </w:r>
-            <w:r>
-              <w:rPr>
-                <w:rFonts w:ascii="Arial" w:hAnsi="Arial" w:cs="Arial"/>
-                <w:sz w:val="20"/>
-                <w:szCs w:val="20"/>
-              </w:rPr>
-              <w:t>12</w:t>
+              <w:t>Instrucciones12</w:t>
             </w:r>
             <w:r>
               <w:rPr>
@@ -2271,8 +2595,8 @@
             <v:path o:extrusionok="f" gradientshapeok="t" o:connecttype="rect"/>
             <o:lock v:ext="edit" aspectratio="t"/>
           </v:shapetype>
-          <v:shape id="_x0000_i1025" type="#_x0000_t75" alt="Línea de firma de Microsoft Office..." style="width:177pt;height:78pt">
-            <v:imagedata r:id="rId7" o:title=""/>
+          <v:shape id="_x0000_i1025" type="#_x0000_t75" alt="Línea de firma de Microsoft Office..." style="width:176.9pt;height:78.25pt">
+            <v:imagedata r:id="rId9" o:title=""/>
             <o:lock v:ext="edit" ungrouping="t" rotation="t" cropping="t" verticies="t" text="t" grouping="t"/>
             <o:signatureline v:ext="edit" id="{19CFE7CC-0DF7-469A-9BEE-E49674CF4C1F}" provid="{00000000-0000-0000-0000-000000000000}" o:suggestedsigner2="Firma Doctor" issignatureline="t"/>
           </v:shape>
@@ -2280,8 +2604,8 @@
       </w:r>
     </w:p>
     <w:sectPr>
-      <w:headerReference w:type="default" r:id="rId8"/>
-      <w:footerReference w:type="default" r:id="rId9"/>
+      <w:headerReference w:type="default" r:id="rId10"/>
+      <w:footerReference w:type="default" r:id="rId11"/>
       <w:pgSz w:w="12240" w:h="15840"/>
       <w:pgMar w:top="720" w:right="720" w:bottom="720" w:left="720" w:header="708" w:footer="708" w:gutter="0"/>
       <w:cols w:space="708"/>
@@ -2434,6 +2758,14 @@
         <w:sz w:val="36"/>
         <w:szCs w:val="36"/>
       </w:rPr>
+      <w:t xml:space="preserve">                 </w:t>
+    </w:r>
+    <w:r>
+      <w:rPr>
+        <w:rFonts w:ascii="Arial" w:hAnsi="Arial" w:cs="Arial"/>
+        <w:sz w:val="36"/>
+        <w:szCs w:val="36"/>
+      </w:rPr>
       <w:t>Receta Médica</w:t>
     </w:r>
     <w:r>
@@ -2442,7 +2774,7 @@
         <w:sz w:val="36"/>
         <w:szCs w:val="36"/>
       </w:rPr>
-      <w:tab/>
+      <w:t xml:space="preserve">                                   </w:t>
     </w:r>
     <w:r>
       <w:rPr>
@@ -2450,15 +2782,7 @@
         <w:sz w:val="36"/>
         <w:szCs w:val="36"/>
       </w:rPr>
-      <w:tab/>
-    </w:r>
-    <w:r>
-      <w:rPr>
-        <w:rFonts w:ascii="Arial" w:hAnsi="Arial" w:cs="Arial"/>
-        <w:sz w:val="36"/>
-        <w:szCs w:val="36"/>
-      </w:rPr>
-      <w:t xml:space="preserve">   </w:t>
+      <w:t xml:space="preserve"> </w:t>
     </w:r>
     <w:r>
       <w:rPr>
@@ -2906,6 +3230,7 @@
   <w:style w:type="paragraph" w:default="1" w:styleId="Normal">
     <w:name w:val="Normal"/>
     <w:qFormat/>
+    <w:rsid w:val="00727716"/>
   </w:style>
   <w:style w:type="character" w:default="1" w:styleId="Fuentedeprrafopredeter">
     <w:name w:val="Default Paragraph Font"/>

</xml_diff>

<commit_message>
Grammar recipe and datatypes in bd
</commit_message>
<xml_diff>
--- a/src/files/FormatoReceta.docx
+++ b/src/files/FormatoReceta.docx
@@ -203,7 +203,6 @@
         </w:rPr>
         <w:t xml:space="preserve">       </w:t>
       </w:r>
-      <w:proofErr w:type="spellStart"/>
       <w:r>
         <w:rPr>
           <w:rFonts w:ascii="Arial" w:hAnsi="Arial" w:cs="Arial"/>
@@ -212,9 +211,8 @@
           <w:sz w:val="24"/>
           <w:szCs w:val="24"/>
         </w:rPr>
-        <w:t>Direccion</w:t>
-      </w:r>
-      <w:proofErr w:type="spellEnd"/>
+        <w:t>Direcci</w:t>
+      </w:r>
       <w:r>
         <w:rPr>
           <w:rFonts w:ascii="Arial" w:hAnsi="Arial" w:cs="Arial"/>
@@ -223,7 +221,17 @@
           <w:sz w:val="24"/>
           <w:szCs w:val="24"/>
         </w:rPr>
-        <w:t>:</w:t>
+        <w:t>ó</w:t>
+      </w:r>
+      <w:r>
+        <w:rPr>
+          <w:rFonts w:ascii="Arial" w:hAnsi="Arial" w:cs="Arial"/>
+          <w:b/>
+          <w:bCs/>
+          <w:sz w:val="24"/>
+          <w:szCs w:val="24"/>
+        </w:rPr>
+        <w:t>n:</w:t>
       </w:r>
       <w:r>
         <w:rPr>
@@ -279,7 +287,27 @@
           <w:sz w:val="24"/>
           <w:szCs w:val="24"/>
         </w:rPr>
-        <w:t>Medico</w:t>
+        <w:t>M</w:t>
+      </w:r>
+      <w:r>
+        <w:rPr>
+          <w:rFonts w:ascii="Arial" w:hAnsi="Arial" w:cs="Arial"/>
+          <w:b/>
+          <w:bCs/>
+          <w:sz w:val="24"/>
+          <w:szCs w:val="24"/>
+        </w:rPr>
+        <w:t>é</w:t>
+      </w:r>
+      <w:r>
+        <w:rPr>
+          <w:rFonts w:ascii="Arial" w:hAnsi="Arial" w:cs="Arial"/>
+          <w:b/>
+          <w:bCs/>
+          <w:sz w:val="24"/>
+          <w:szCs w:val="24"/>
+        </w:rPr>
+        <w:t>dico</w:t>
       </w:r>
       <w:r>
         <w:rPr>
@@ -420,7 +448,27 @@
           <w:sz w:val="24"/>
           <w:szCs w:val="24"/>
         </w:rPr>
-        <w:t>Cedula:</w:t>
+        <w:t>C</w:t>
+      </w:r>
+      <w:r>
+        <w:rPr>
+          <w:rFonts w:ascii="Arial" w:hAnsi="Arial" w:cs="Arial"/>
+          <w:b/>
+          <w:bCs/>
+          <w:sz w:val="24"/>
+          <w:szCs w:val="24"/>
+        </w:rPr>
+        <w:t>é</w:t>
+      </w:r>
+      <w:r>
+        <w:rPr>
+          <w:rFonts w:ascii="Arial" w:hAnsi="Arial" w:cs="Arial"/>
+          <w:b/>
+          <w:bCs/>
+          <w:sz w:val="24"/>
+          <w:szCs w:val="24"/>
+        </w:rPr>
+        <w:t>dula:</w:t>
       </w:r>
       <w:r>
         <w:rPr>
@@ -1027,7 +1075,17 @@
                 <w:szCs w:val="20"/>
                 <w:lang w:val="en-US"/>
               </w:rPr>
-              <w:t xml:space="preserve">] mm/Hg  </w:t>
+              <w:t>] mm/</w:t>
+            </w:r>
+            <w:proofErr w:type="gramStart"/>
+            <w:r>
+              <w:rPr>
+                <w:rFonts w:ascii="Arial" w:hAnsi="Arial" w:cs="Arial"/>
+                <w:sz w:val="20"/>
+                <w:szCs w:val="20"/>
+                <w:lang w:val="en-US"/>
+              </w:rPr>
+              <w:t xml:space="preserve">Hg  </w:t>
             </w:r>
             <w:r>
               <w:rPr>
@@ -1040,6 +1098,7 @@
               </w:rPr>
               <w:t>F.C.</w:t>
             </w:r>
+            <w:proofErr w:type="gramEnd"/>
             <w:r>
               <w:rPr>
                 <w:rFonts w:ascii="Arial" w:hAnsi="Arial" w:cs="Arial"/>
@@ -1300,7 +1359,15 @@
                 <w:b/>
                 <w:bCs/>
               </w:rPr>
-              <w:t>Adicionales</w:t>
+              <w:t>a</w:t>
+            </w:r>
+            <w:r>
+              <w:rPr>
+                <w:rFonts w:ascii="Arial" w:hAnsi="Arial" w:cs="Arial"/>
+                <w:b/>
+                <w:bCs/>
+              </w:rPr>
+              <w:t>dicionales</w:t>
             </w:r>
           </w:p>
           <w:p>
@@ -2595,7 +2662,7 @@
             <v:path o:extrusionok="f" gradientshapeok="t" o:connecttype="rect"/>
             <o:lock v:ext="edit" aspectratio="t"/>
           </v:shapetype>
-          <v:shape id="_x0000_i1025" type="#_x0000_t75" alt="Línea de firma de Microsoft Office..." style="width:176.9pt;height:78.25pt">
+          <v:shape id="_x0000_i1025" type="#_x0000_t75" alt="Línea de firma de Microsoft Office..." style="width:176.75pt;height:78.1pt">
             <v:imagedata r:id="rId9" o:title=""/>
             <o:lock v:ext="edit" ungrouping="t" rotation="t" cropping="t" verticies="t" text="t" grouping="t"/>
             <o:signatureline v:ext="edit" id="{19CFE7CC-0DF7-469A-9BEE-E49674CF4C1F}" provid="{00000000-0000-0000-0000-000000000000}" o:suggestedsigner2="Firma Doctor" issignatureline="t"/>
@@ -2662,7 +2729,23 @@
         <w:sz w:val="24"/>
         <w:szCs w:val="24"/>
       </w:rPr>
-      <w:t>Fecha Elaboración [</w:t>
+      <w:t xml:space="preserve">Fecha </w:t>
+    </w:r>
+    <w:r>
+      <w:rPr>
+        <w:rFonts w:ascii="Arial" w:hAnsi="Arial" w:cs="Arial"/>
+        <w:sz w:val="24"/>
+        <w:szCs w:val="24"/>
+      </w:rPr>
+      <w:t>e</w:t>
+    </w:r>
+    <w:r>
+      <w:rPr>
+        <w:rFonts w:ascii="Arial" w:hAnsi="Arial" w:cs="Arial"/>
+        <w:sz w:val="24"/>
+        <w:szCs w:val="24"/>
+      </w:rPr>
+      <w:t>laboración [Fe</w:t>
     </w:r>
     <w:proofErr w:type="spellStart"/>
     <w:r>
@@ -2671,7 +2754,7 @@
         <w:sz w:val="24"/>
         <w:szCs w:val="24"/>
       </w:rPr>
-      <w:t>Fecha_inicio</w:t>
+      <w:t>cha_inicio</w:t>
     </w:r>
     <w:proofErr w:type="spellEnd"/>
     <w:r>
@@ -2689,7 +2772,23 @@
         <w:szCs w:val="24"/>
       </w:rPr>
       <w:tab/>
-      <w:t>Valida Hasta [</w:t>
+      <w:t xml:space="preserve">Valida </w:t>
+    </w:r>
+    <w:r>
+      <w:rPr>
+        <w:rFonts w:ascii="Arial" w:hAnsi="Arial" w:cs="Arial"/>
+        <w:sz w:val="24"/>
+        <w:szCs w:val="24"/>
+      </w:rPr>
+      <w:t>h</w:t>
+    </w:r>
+    <w:r>
+      <w:rPr>
+        <w:rFonts w:ascii="Arial" w:hAnsi="Arial" w:cs="Arial"/>
+        <w:sz w:val="24"/>
+        <w:szCs w:val="24"/>
+      </w:rPr>
+      <w:t>asta [</w:t>
     </w:r>
     <w:proofErr w:type="spellStart"/>
     <w:r>
@@ -2766,7 +2865,23 @@
         <w:sz w:val="36"/>
         <w:szCs w:val="36"/>
       </w:rPr>
-      <w:t>Receta Médica</w:t>
+      <w:t xml:space="preserve">Receta </w:t>
+    </w:r>
+    <w:r>
+      <w:rPr>
+        <w:rFonts w:ascii="Arial" w:hAnsi="Arial" w:cs="Arial"/>
+        <w:sz w:val="36"/>
+        <w:szCs w:val="36"/>
+      </w:rPr>
+      <w:t>m</w:t>
+    </w:r>
+    <w:r>
+      <w:rPr>
+        <w:rFonts w:ascii="Arial" w:hAnsi="Arial" w:cs="Arial"/>
+        <w:sz w:val="36"/>
+        <w:szCs w:val="36"/>
+      </w:rPr>
+      <w:t>édica</w:t>
     </w:r>
     <w:r>
       <w:rPr>

</xml_diff>